<commit_message>
Habilito gestión del verbosity
</commit_message>
<xml_diff>
--- a/doc/Componente AstCalendar.docx
+++ b/doc/Componente AstCalendar.docx
@@ -732,6 +732,68 @@
               </w:rPr>
               <w:t xml:space="preserve">    "</w:t>
             </w:r>
+            <w:r>
+              <w:rPr>
+                <w:rFonts w:ascii="Consolas" w:hAnsi="Consolas" w:cs="Consolas"/>
+                <w:b/>
+                <w:color w:val="4A442A" w:themeColor="background2" w:themeShade="40"/>
+                <w:sz w:val="20"/>
+                <w:lang w:val="en-US"/>
+              </w:rPr>
+              <w:t>verbosity</w:t>
+            </w:r>
+            <w:r>
+              <w:rPr>
+                <w:rFonts w:ascii="Consolas" w:hAnsi="Consolas" w:cs="Consolas"/>
+                <w:b/>
+                <w:color w:val="4A442A" w:themeColor="background2" w:themeShade="40"/>
+                <w:sz w:val="20"/>
+                <w:lang w:val="en-US"/>
+              </w:rPr>
+              <w:t xml:space="preserve">": </w:t>
+            </w:r>
+            <w:r>
+              <w:rPr>
+                <w:rFonts w:ascii="Consolas" w:hAnsi="Consolas" w:cs="Consolas"/>
+                <w:b/>
+                <w:color w:val="4A442A" w:themeColor="background2" w:themeShade="40"/>
+                <w:sz w:val="20"/>
+                <w:lang w:val="en-US"/>
+              </w:rPr>
+              <w:t>4</w:t>
+            </w:r>
+            <w:r>
+              <w:rPr>
+                <w:rFonts w:ascii="Consolas" w:hAnsi="Consolas" w:cs="Consolas"/>
+                <w:b/>
+                <w:color w:val="4A442A" w:themeColor="background2" w:themeShade="40"/>
+                <w:sz w:val="20"/>
+                <w:lang w:val="en-US"/>
+              </w:rPr>
+              <w:t>,</w:t>
+            </w:r>
+          </w:p>
+          <w:p>
+            <w:pPr>
+              <w:ind w:left="709" w:right="926"/>
+              <w:rPr>
+                <w:rFonts w:ascii="Consolas" w:hAnsi="Consolas" w:cs="Consolas"/>
+                <w:b/>
+                <w:color w:val="4A442A" w:themeColor="background2" w:themeShade="40"/>
+                <w:sz w:val="20"/>
+                <w:lang w:val="en-US"/>
+              </w:rPr>
+            </w:pPr>
+            <w:r>
+              <w:rPr>
+                <w:rFonts w:ascii="Consolas" w:hAnsi="Consolas" w:cs="Consolas"/>
+                <w:b/>
+                <w:color w:val="4A442A" w:themeColor="background2" w:themeShade="40"/>
+                <w:sz w:val="20"/>
+                <w:lang w:val="en-US"/>
+              </w:rPr>
+              <w:t xml:space="preserve">    "</w:t>
+            </w:r>
             <w:proofErr w:type="spellStart"/>
             <w:r>
               <w:rPr>
@@ -8361,6 +8423,68 @@
               </w:rPr>
               <w:t xml:space="preserve">    "</w:t>
             </w:r>
+            <w:r>
+              <w:rPr>
+                <w:rFonts w:ascii="Consolas" w:hAnsi="Consolas" w:cs="Consolas"/>
+                <w:b/>
+                <w:color w:val="4A442A" w:themeColor="background2" w:themeShade="40"/>
+                <w:sz w:val="20"/>
+                <w:lang w:val="en-US"/>
+              </w:rPr>
+              <w:t>verbosity</w:t>
+            </w:r>
+            <w:r>
+              <w:rPr>
+                <w:rFonts w:ascii="Consolas" w:hAnsi="Consolas" w:cs="Consolas"/>
+                <w:b/>
+                <w:color w:val="4A442A" w:themeColor="background2" w:themeShade="40"/>
+                <w:sz w:val="20"/>
+                <w:lang w:val="en-US"/>
+              </w:rPr>
+              <w:t xml:space="preserve">": </w:t>
+            </w:r>
+            <w:r>
+              <w:rPr>
+                <w:rFonts w:ascii="Consolas" w:hAnsi="Consolas" w:cs="Consolas"/>
+                <w:b/>
+                <w:color w:val="4A442A" w:themeColor="background2" w:themeShade="40"/>
+                <w:sz w:val="20"/>
+                <w:lang w:val="en-US"/>
+              </w:rPr>
+              <w:t>4</w:t>
+            </w:r>
+            <w:r>
+              <w:rPr>
+                <w:rFonts w:ascii="Consolas" w:hAnsi="Consolas" w:cs="Consolas"/>
+                <w:b/>
+                <w:color w:val="4A442A" w:themeColor="background2" w:themeShade="40"/>
+                <w:sz w:val="20"/>
+                <w:lang w:val="en-US"/>
+              </w:rPr>
+              <w:t>,</w:t>
+            </w:r>
+          </w:p>
+          <w:p>
+            <w:pPr>
+              <w:ind w:left="709" w:right="926"/>
+              <w:rPr>
+                <w:rFonts w:ascii="Consolas" w:hAnsi="Consolas" w:cs="Consolas"/>
+                <w:b/>
+                <w:color w:val="4A442A" w:themeColor="background2" w:themeShade="40"/>
+                <w:sz w:val="20"/>
+                <w:lang w:val="en-US"/>
+              </w:rPr>
+            </w:pPr>
+            <w:r>
+              <w:rPr>
+                <w:rFonts w:ascii="Consolas" w:hAnsi="Consolas" w:cs="Consolas"/>
+                <w:b/>
+                <w:color w:val="4A442A" w:themeColor="background2" w:themeShade="40"/>
+                <w:sz w:val="20"/>
+                <w:lang w:val="en-US"/>
+              </w:rPr>
+              <w:t xml:space="preserve">    "</w:t>
+            </w:r>
             <w:proofErr w:type="spellStart"/>
             <w:r>
               <w:rPr>
@@ -10845,7 +10969,6 @@
                 <w:rFonts w:ascii="Consolas" w:hAnsi="Consolas" w:cs="Consolas"/>
                 <w:sz w:val="20"/>
                 <w:szCs w:val="20"/>
-                <w:lang w:val="en-US"/>
               </w:rPr>
             </w:pPr>
             <w:r>
@@ -10863,7 +10986,6 @@
                 <w:color w:val="2A00FF"/>
                 <w:sz w:val="20"/>
                 <w:szCs w:val="20"/>
-                <w:lang w:val="en-US"/>
               </w:rPr>
               <w:t>""</w:t>
             </w:r>
@@ -10873,7 +10995,6 @@
                 <w:color w:val="000000"/>
                 <w:sz w:val="20"/>
                 <w:szCs w:val="20"/>
-                <w:lang w:val="en-US"/>
               </w:rPr>
               <w:t xml:space="preserve">, </w:t>
             </w:r>
@@ -10883,7 +11004,6 @@
                 <w:color w:val="000000"/>
                 <w:sz w:val="20"/>
                 <w:szCs w:val="20"/>
-                <w:lang w:val="en-US"/>
               </w:rPr>
               <w:tab/>
             </w:r>
@@ -10893,7 +11013,6 @@
                 <w:color w:val="000000"/>
                 <w:sz w:val="20"/>
                 <w:szCs w:val="20"/>
-                <w:lang w:val="en-US"/>
               </w:rPr>
               <w:tab/>
             </w:r>
@@ -10903,7 +11022,6 @@
                 <w:color w:val="000000"/>
                 <w:sz w:val="20"/>
                 <w:szCs w:val="20"/>
-                <w:lang w:val="en-US"/>
               </w:rPr>
               <w:tab/>
             </w:r>
@@ -10913,7 +11031,6 @@
                 <w:color w:val="000000"/>
                 <w:sz w:val="20"/>
                 <w:szCs w:val="20"/>
-                <w:lang w:val="en-US"/>
               </w:rPr>
               <w:tab/>
             </w:r>
@@ -10923,7 +11040,6 @@
                 <w:color w:val="3F7F5F"/>
                 <w:sz w:val="20"/>
                 <w:szCs w:val="20"/>
-                <w:lang w:val="en-US"/>
               </w:rPr>
               <w:t>//</w:t>
             </w:r>
@@ -10934,7 +11050,6 @@
                 <w:color w:val="3F7F5F"/>
                 <w:sz w:val="20"/>
                 <w:szCs w:val="20"/>
-                <w:lang w:val="en-US"/>
               </w:rPr>
               <w:t>ErrOk</w:t>
             </w:r>
@@ -10949,7 +11064,6 @@
                 <w:rFonts w:ascii="Consolas" w:hAnsi="Consolas" w:cs="Consolas"/>
                 <w:sz w:val="20"/>
                 <w:szCs w:val="20"/>
-                <w:lang w:val="en-US"/>
               </w:rPr>
             </w:pPr>
             <w:r>
@@ -10958,7 +11072,6 @@
                 <w:color w:val="000000"/>
                 <w:sz w:val="20"/>
                 <w:szCs w:val="20"/>
-                <w:lang w:val="en-US"/>
               </w:rPr>
               <w:tab/>
             </w:r>
@@ -10968,7 +11081,6 @@
                 <w:color w:val="2A00FF"/>
                 <w:sz w:val="20"/>
                 <w:szCs w:val="20"/>
-                <w:lang w:val="en-US"/>
               </w:rPr>
               <w:t>"</w:t>
             </w:r>
@@ -10979,7 +11091,6 @@
                 <w:color w:val="2A00FF"/>
                 <w:sz w:val="20"/>
                 <w:szCs w:val="20"/>
-                <w:lang w:val="en-US"/>
               </w:rPr>
               <w:t>json</w:t>
             </w:r>
@@ -10990,9 +11101,28 @@
                 <w:color w:val="2A00FF"/>
                 <w:sz w:val="20"/>
                 <w:szCs w:val="20"/>
-                <w:lang w:val="en-US"/>
-              </w:rPr>
-              <w:t xml:space="preserve"> malformed"</w:t>
+              </w:rPr>
+              <w:t xml:space="preserve"> </w:t>
+            </w:r>
+            <w:proofErr w:type="spellStart"/>
+            <w:r>
+              <w:rPr>
+                <w:rFonts w:ascii="Consolas" w:hAnsi="Consolas" w:cs="Consolas"/>
+                <w:color w:val="2A00FF"/>
+                <w:sz w:val="20"/>
+                <w:szCs w:val="20"/>
+              </w:rPr>
+              <w:t>malformed</w:t>
+            </w:r>
+            <w:proofErr w:type="spellEnd"/>
+            <w:r>
+              <w:rPr>
+                <w:rFonts w:ascii="Consolas" w:hAnsi="Consolas" w:cs="Consolas"/>
+                <w:color w:val="2A00FF"/>
+                <w:sz w:val="20"/>
+                <w:szCs w:val="20"/>
+              </w:rPr>
+              <w:t>"</w:t>
             </w:r>
             <w:r>
               <w:rPr>
@@ -11000,7 +11130,6 @@
                 <w:color w:val="000000"/>
                 <w:sz w:val="20"/>
                 <w:szCs w:val="20"/>
-                <w:lang w:val="en-US"/>
               </w:rPr>
               <w:t>,</w:t>
             </w:r>
@@ -11010,7 +11139,6 @@
                 <w:color w:val="000000"/>
                 <w:sz w:val="20"/>
                 <w:szCs w:val="20"/>
-                <w:lang w:val="en-US"/>
               </w:rPr>
               <w:tab/>
             </w:r>
@@ -11020,7 +11148,6 @@
                 <w:color w:val="000000"/>
                 <w:sz w:val="20"/>
                 <w:szCs w:val="20"/>
-                <w:lang w:val="en-US"/>
               </w:rPr>
               <w:tab/>
             </w:r>
@@ -11030,7 +11157,6 @@
                 <w:color w:val="3F7F5F"/>
                 <w:sz w:val="20"/>
                 <w:szCs w:val="20"/>
-                <w:lang w:val="en-US"/>
               </w:rPr>
               <w:t>//</w:t>
             </w:r>
@@ -11041,7 +11167,6 @@
                 <w:color w:val="3F7F5F"/>
                 <w:sz w:val="20"/>
                 <w:szCs w:val="20"/>
-                <w:lang w:val="en-US"/>
               </w:rPr>
               <w:t>ErrJsonMalformed</w:t>
             </w:r>
@@ -11065,7 +11190,6 @@
                 <w:color w:val="000000"/>
                 <w:sz w:val="20"/>
                 <w:szCs w:val="20"/>
-                <w:lang w:val="en-US"/>
               </w:rPr>
               <w:tab/>
             </w:r>
@@ -11529,6 +11653,7 @@
                 <w:rFonts w:ascii="Consolas" w:hAnsi="Consolas" w:cs="Consolas"/>
                 <w:sz w:val="20"/>
                 <w:szCs w:val="20"/>
+                <w:lang w:val="en-US"/>
               </w:rPr>
             </w:pPr>
             <w:r>
@@ -11547,6 +11672,7 @@
                 <w:color w:val="2A00FF"/>
                 <w:sz w:val="20"/>
                 <w:szCs w:val="20"/>
+                <w:lang w:val="en-US"/>
               </w:rPr>
               <w:t>"</w:t>
             </w:r>
@@ -11557,6 +11683,7 @@
                 <w:color w:val="2A00FF"/>
                 <w:sz w:val="20"/>
                 <w:szCs w:val="20"/>
+                <w:lang w:val="en-US"/>
               </w:rPr>
               <w:t>json</w:t>
             </w:r>
@@ -11567,28 +11694,9 @@
                 <w:color w:val="2A00FF"/>
                 <w:sz w:val="20"/>
                 <w:szCs w:val="20"/>
-              </w:rPr>
-              <w:t xml:space="preserve"> </w:t>
-            </w:r>
-            <w:proofErr w:type="spellStart"/>
-            <w:r>
-              <w:rPr>
-                <w:rFonts w:ascii="Consolas" w:hAnsi="Consolas" w:cs="Consolas"/>
-                <w:color w:val="2A00FF"/>
-                <w:sz w:val="20"/>
-                <w:szCs w:val="20"/>
-              </w:rPr>
-              <w:t>unhandled</w:t>
-            </w:r>
-            <w:proofErr w:type="spellEnd"/>
-            <w:r>
-              <w:rPr>
-                <w:rFonts w:ascii="Consolas" w:hAnsi="Consolas" w:cs="Consolas"/>
-                <w:color w:val="2A00FF"/>
-                <w:sz w:val="20"/>
-                <w:szCs w:val="20"/>
-              </w:rPr>
-              <w:t>"</w:t>
+                <w:lang w:val="en-US"/>
+              </w:rPr>
+              <w:t xml:space="preserve"> unhandled"</w:t>
             </w:r>
             <w:r>
               <w:rPr>
@@ -11596,6 +11704,7 @@
                 <w:color w:val="000000"/>
                 <w:sz w:val="20"/>
                 <w:szCs w:val="20"/>
+                <w:lang w:val="en-US"/>
               </w:rPr>
               <w:t>,</w:t>
             </w:r>
@@ -11605,6 +11714,7 @@
                 <w:color w:val="000000"/>
                 <w:sz w:val="20"/>
                 <w:szCs w:val="20"/>
+                <w:lang w:val="en-US"/>
               </w:rPr>
               <w:tab/>
             </w:r>
@@ -11614,6 +11724,7 @@
                 <w:color w:val="000000"/>
                 <w:sz w:val="20"/>
                 <w:szCs w:val="20"/>
+                <w:lang w:val="en-US"/>
               </w:rPr>
               <w:tab/>
             </w:r>
@@ -11623,6 +11734,7 @@
                 <w:color w:val="3F7F5F"/>
                 <w:sz w:val="20"/>
                 <w:szCs w:val="20"/>
+                <w:lang w:val="en-US"/>
               </w:rPr>
               <w:t>//</w:t>
             </w:r>
@@ -11633,6 +11745,7 @@
                 <w:color w:val="3F7F5F"/>
                 <w:sz w:val="20"/>
                 <w:szCs w:val="20"/>
+                <w:lang w:val="en-US"/>
               </w:rPr>
               <w:t>ErrJsonUnhandled</w:t>
             </w:r>
@@ -12263,6 +12376,68 @@
               </w:rPr>
               <w:t xml:space="preserve">    "</w:t>
             </w:r>
+            <w:r>
+              <w:rPr>
+                <w:rFonts w:ascii="Consolas" w:hAnsi="Consolas" w:cs="Consolas"/>
+                <w:b/>
+                <w:color w:val="4A442A" w:themeColor="background2" w:themeShade="40"/>
+                <w:sz w:val="20"/>
+                <w:lang w:val="en-US"/>
+              </w:rPr>
+              <w:t>verbosity</w:t>
+            </w:r>
+            <w:r>
+              <w:rPr>
+                <w:rFonts w:ascii="Consolas" w:hAnsi="Consolas" w:cs="Consolas"/>
+                <w:b/>
+                <w:color w:val="4A442A" w:themeColor="background2" w:themeShade="40"/>
+                <w:sz w:val="20"/>
+                <w:lang w:val="en-US"/>
+              </w:rPr>
+              <w:t xml:space="preserve">": </w:t>
+            </w:r>
+            <w:r>
+              <w:rPr>
+                <w:rFonts w:ascii="Consolas" w:hAnsi="Consolas" w:cs="Consolas"/>
+                <w:b/>
+                <w:color w:val="4A442A" w:themeColor="background2" w:themeShade="40"/>
+                <w:sz w:val="20"/>
+                <w:lang w:val="en-US"/>
+              </w:rPr>
+              <w:t>4</w:t>
+            </w:r>
+            <w:r>
+              <w:rPr>
+                <w:rFonts w:ascii="Consolas" w:hAnsi="Consolas" w:cs="Consolas"/>
+                <w:b/>
+                <w:color w:val="4A442A" w:themeColor="background2" w:themeShade="40"/>
+                <w:sz w:val="20"/>
+                <w:lang w:val="en-US"/>
+              </w:rPr>
+              <w:t>,</w:t>
+            </w:r>
+          </w:p>
+          <w:p>
+            <w:pPr>
+              <w:ind w:left="709" w:right="926"/>
+              <w:rPr>
+                <w:rFonts w:ascii="Consolas" w:hAnsi="Consolas" w:cs="Consolas"/>
+                <w:b/>
+                <w:color w:val="4A442A" w:themeColor="background2" w:themeShade="40"/>
+                <w:sz w:val="20"/>
+                <w:lang w:val="en-US"/>
+              </w:rPr>
+            </w:pPr>
+            <w:r>
+              <w:rPr>
+                <w:rFonts w:ascii="Consolas" w:hAnsi="Consolas" w:cs="Consolas"/>
+                <w:b/>
+                <w:color w:val="4A442A" w:themeColor="background2" w:themeShade="40"/>
+                <w:sz w:val="20"/>
+                <w:lang w:val="en-US"/>
+              </w:rPr>
+              <w:t xml:space="preserve">    "</w:t>
+            </w:r>
             <w:proofErr w:type="spellStart"/>
             <w:r>
               <w:rPr>
@@ -14442,6 +14617,70 @@
                 <w:lang w:val="en-US"/>
               </w:rPr>
             </w:pPr>
+            <w:r>
+              <w:rPr>
+                <w:rFonts w:ascii="Consolas" w:hAnsi="Consolas" w:cs="Consolas"/>
+                <w:b/>
+                <w:color w:val="4A442A" w:themeColor="background2" w:themeShade="40"/>
+                <w:sz w:val="20"/>
+                <w:lang w:val="en-US"/>
+              </w:rPr>
+              <w:t xml:space="preserve">    "</w:t>
+            </w:r>
+            <w:r>
+              <w:rPr>
+                <w:rFonts w:ascii="Consolas" w:hAnsi="Consolas" w:cs="Consolas"/>
+                <w:b/>
+                <w:color w:val="4A442A" w:themeColor="background2" w:themeShade="40"/>
+                <w:sz w:val="20"/>
+                <w:lang w:val="en-US"/>
+              </w:rPr>
+              <w:t>verbosity</w:t>
+            </w:r>
+            <w:r>
+              <w:rPr>
+                <w:rFonts w:ascii="Consolas" w:hAnsi="Consolas" w:cs="Consolas"/>
+                <w:b/>
+                <w:color w:val="4A442A" w:themeColor="background2" w:themeShade="40"/>
+                <w:sz w:val="20"/>
+                <w:lang w:val="en-US"/>
+              </w:rPr>
+              <w:t xml:space="preserve">": </w:t>
+            </w:r>
+            <w:r>
+              <w:rPr>
+                <w:rFonts w:ascii="Consolas" w:hAnsi="Consolas" w:cs="Consolas"/>
+                <w:b/>
+                <w:color w:val="4A442A" w:themeColor="background2" w:themeShade="40"/>
+                <w:sz w:val="20"/>
+                <w:lang w:val="en-US"/>
+              </w:rPr>
+              <w:t>4</w:t>
+            </w:r>
+            <w:r>
+              <w:rPr>
+                <w:rFonts w:ascii="Consolas" w:hAnsi="Consolas" w:cs="Consolas"/>
+                <w:b/>
+                <w:color w:val="4A442A" w:themeColor="background2" w:themeShade="40"/>
+                <w:sz w:val="20"/>
+                <w:lang w:val="en-US"/>
+              </w:rPr>
+              <w:t>,</w:t>
+            </w:r>
+          </w:p>
+          <w:p>
+            <w:pPr>
+              <w:ind w:left="709" w:right="926"/>
+              <w:rPr>
+                <w:rFonts w:ascii="Consolas" w:hAnsi="Consolas" w:cs="Consolas"/>
+                <w:b/>
+                <w:color w:val="4A442A" w:themeColor="background2" w:themeShade="40"/>
+                <w:sz w:val="20"/>
+                <w:lang w:val="en-US"/>
+              </w:rPr>
+            </w:pPr>
+            <w:bookmarkStart w:id="0" w:name="_GoBack"/>
+            <w:bookmarkEnd w:id="0"/>
             <w:r>
               <w:rPr>
                 <w:rFonts w:ascii="Consolas" w:hAnsi="Consolas" w:cs="Consolas"/>
@@ -16941,8 +17180,6 @@
                 <w:sz w:val="20"/>
               </w:rPr>
             </w:pPr>
-            <w:bookmarkStart w:id="0" w:name="_GoBack"/>
-            <w:bookmarkEnd w:id="0"/>
           </w:p>
         </w:tc>
         <w:tc>

</xml_diff>